<commit_message>
updated site and resume
</commit_message>
<xml_diff>
--- a/resume.docx
+++ b/resume.docx
@@ -110,57 +110,49 @@
           <w:sz w:val="20"/>
           <w:szCs w:val="20"/>
         </w:rPr>
-        <w:t>GPA: 3.45</w:t>
+        <w:t>GPA: 3.4</w:t>
+      </w:r>
+      <w:r>
+        <w:rPr>
+          <w:rStyle w:val="NormalItalic"/>
+          <w:sz w:val="20"/>
+          <w:szCs w:val="20"/>
+        </w:rPr>
+        <w:t>3</w:t>
       </w:r>
       <w:r>
         <w:tab/>
       </w:r>
       <w:r>
-        <w:t>2013-17</w:t>
-      </w:r>
-    </w:p>
-    <w:p>
-      <w:pPr>
-        <w:rPr>
-          <w:sz w:val="18"/>
-          <w:szCs w:val="18"/>
-        </w:rPr>
-      </w:pPr>
-      <w:r>
-        <w:rPr>
-          <w:sz w:val="18"/>
-          <w:szCs w:val="18"/>
-        </w:rPr>
-        <w:t xml:space="preserve">Completed </w:t>
-      </w:r>
-      <w:r>
-        <w:rPr>
-          <w:sz w:val="18"/>
-          <w:szCs w:val="18"/>
-        </w:rPr>
-        <w:t>Coursework – Structure and Implementation of Computer Programs, Data Structures, Signals and Systems, Discrete Math and Probability, Optimization Models</w:t>
-      </w:r>
-    </w:p>
-    <w:p>
-      <w:pPr>
-        <w:rPr>
-          <w:sz w:val="18"/>
-          <w:szCs w:val="18"/>
-        </w:rPr>
-      </w:pPr>
-      <w:r>
-        <w:rPr>
-          <w:sz w:val="18"/>
-          <w:szCs w:val="18"/>
-        </w:rPr>
-        <w:t>In Progress</w:t>
-      </w:r>
-      <w:r>
-        <w:rPr>
-          <w:sz w:val="18"/>
-          <w:szCs w:val="18"/>
-        </w:rPr>
-        <w:t xml:space="preserve"> – </w:t>
+        <w:t>2013-</w:t>
+      </w:r>
+      <w:r>
+        <w:t>20</w:t>
+      </w:r>
+      <w:r>
+        <w:t>17</w:t>
+      </w:r>
+    </w:p>
+    <w:p>
+      <w:pPr>
+        <w:rPr>
+          <w:sz w:val="18"/>
+          <w:szCs w:val="18"/>
+        </w:rPr>
+      </w:pPr>
+      <w:r>
+        <w:rPr>
+          <w:sz w:val="18"/>
+          <w:szCs w:val="18"/>
+        </w:rPr>
+        <w:t>Structure and Implementation of Computer Programs, Data Structures, Signals and Systems, Discrete Math and Probability, Optimization Models</w:t>
+      </w:r>
+      <w:r>
+        <w:rPr>
+          <w:sz w:val="18"/>
+          <w:szCs w:val="18"/>
+        </w:rPr>
+        <w:t xml:space="preserve">, </w:t>
       </w:r>
       <w:r>
         <w:rPr>
@@ -193,13 +185,23 @@
           <w:szCs w:val="20"/>
         </w:rPr>
       </w:pPr>
+      <w:proofErr w:type="spellStart"/>
       <w:r>
         <w:rPr>
           <w:rStyle w:val="NormalBold"/>
           <w:sz w:val="20"/>
           <w:szCs w:val="20"/>
         </w:rPr>
-        <w:t>Terraverde Renewable Partners LLC</w:t>
+        <w:t>Terraverde</w:t>
+      </w:r>
+      <w:proofErr w:type="spellEnd"/>
+      <w:r>
+        <w:rPr>
+          <w:rStyle w:val="NormalBold"/>
+          <w:sz w:val="20"/>
+          <w:szCs w:val="20"/>
+        </w:rPr>
+        <w:t xml:space="preserve"> Renewable Partners LLC</w:t>
       </w:r>
       <w:r>
         <w:rPr>
@@ -334,7 +336,23 @@
           <w:sz w:val="18"/>
           <w:szCs w:val="18"/>
         </w:rPr>
-        <w:t>On the job, I gained valuable experience in Ruby on Rails, PostgreSQL and the Spree E-Commerce Platform, all of which we used to create the business’ E-Commerce site. I also learned how to utilize Python scripts in order to read, copy and modify Excel sheets, file paths, and image paths.</w:t>
+        <w:t xml:space="preserve">On the job, I gained valuable experience in Ruby on Rails, </w:t>
+      </w:r>
+      <w:proofErr w:type="spellStart"/>
+      <w:r>
+        <w:rPr>
+          <w:sz w:val="18"/>
+          <w:szCs w:val="18"/>
+        </w:rPr>
+        <w:t>PostgreSQL</w:t>
+      </w:r>
+      <w:proofErr w:type="spellEnd"/>
+      <w:r>
+        <w:rPr>
+          <w:sz w:val="18"/>
+          <w:szCs w:val="18"/>
+        </w:rPr>
+        <w:t xml:space="preserve"> and the Spree E-Commerce Platform, all of which we used to create the business’ E-Commerce site. I also learned how to utilize Python scripts in order to read, copy and modify Excel sheets, file paths, and image paths.</w:t>
       </w:r>
     </w:p>
     <w:p>
@@ -409,7 +427,23 @@
           <w:sz w:val="18"/>
           <w:szCs w:val="18"/>
         </w:rPr>
-        <w:t xml:space="preserve">On the job, I used the Groups, Algebra, Programming (GAP) Language in order to create software to facilitate the discovery of McFarland Constructions of Difference Sets for the National Security Agency. I also learned information about Reed-Muller Codes and their significance in Computer Software and other processes. I have continued my involvement with the project by assisting with programming; as a result, I have received acknowledgement on </w:t>
+        <w:t xml:space="preserve">On the job, I used the Groups, Algebra, </w:t>
+      </w:r>
+      <w:proofErr w:type="gramStart"/>
+      <w:r>
+        <w:rPr>
+          <w:sz w:val="18"/>
+          <w:szCs w:val="18"/>
+        </w:rPr>
+        <w:t>Programming</w:t>
+      </w:r>
+      <w:proofErr w:type="gramEnd"/>
+      <w:r>
+        <w:rPr>
+          <w:sz w:val="18"/>
+          <w:szCs w:val="18"/>
+        </w:rPr>
+        <w:t xml:space="preserve"> (GAP) Language in order to create software to facilitate the discovery of McFarland Constructions of Difference Sets for the National Security Agency. I also learned information about Reed-Muller Codes and their significance in Computer Software and other processes. I have continued my involvement with the project by assisting with programming; as a result, I have received acknowledgement on </w:t>
       </w:r>
       <w:r>
         <w:rPr>
@@ -478,8 +512,9 @@
           <w:sz w:val="18"/>
           <w:szCs w:val="18"/>
         </w:rPr>
-        <w:t xml:space="preserve"> in HTML, JavaScript, JQuery, Python, Java, Android, Excel, </w:t>
-      </w:r>
+        <w:t xml:space="preserve"> in HTML, JavaScript, </w:t>
+      </w:r>
+      <w:proofErr w:type="spellStart"/>
       <w:r>
         <w:rPr>
           <w:rStyle w:val="NormalBold"/>
@@ -488,22 +523,306 @@
           <w:sz w:val="18"/>
           <w:szCs w:val="18"/>
         </w:rPr>
-        <w:t xml:space="preserve">Git, Arduino, </w:t>
+        <w:t>JQuery</w:t>
+      </w:r>
+      <w:proofErr w:type="spellEnd"/>
+      <w:r>
+        <w:rPr>
+          <w:rStyle w:val="NormalBold"/>
+          <w:b w:val="0"/>
+          <w:i/>
+          <w:sz w:val="18"/>
+          <w:szCs w:val="18"/>
+        </w:rPr>
+        <w:t xml:space="preserve">, Python, Java, Android, Excel, </w:t>
+      </w:r>
+      <w:proofErr w:type="spellStart"/>
+      <w:r>
+        <w:rPr>
+          <w:rStyle w:val="NormalBold"/>
+          <w:b w:val="0"/>
+          <w:i/>
+          <w:sz w:val="18"/>
+          <w:szCs w:val="18"/>
+        </w:rPr>
+        <w:t>Git</w:t>
+      </w:r>
+      <w:proofErr w:type="spellEnd"/>
+      <w:r>
+        <w:rPr>
+          <w:rStyle w:val="NormalBold"/>
+          <w:b w:val="0"/>
+          <w:i/>
+          <w:sz w:val="18"/>
+          <w:szCs w:val="18"/>
+        </w:rPr>
+        <w:t xml:space="preserve">, </w:t>
+      </w:r>
+      <w:proofErr w:type="spellStart"/>
+      <w:r>
+        <w:rPr>
+          <w:rStyle w:val="NormalBold"/>
+          <w:b w:val="0"/>
+          <w:i/>
+          <w:sz w:val="18"/>
+          <w:szCs w:val="18"/>
+        </w:rPr>
+        <w:t>Arduino</w:t>
+      </w:r>
+      <w:proofErr w:type="spellEnd"/>
+      <w:r>
+        <w:rPr>
+          <w:rStyle w:val="NormalBold"/>
+          <w:b w:val="0"/>
+          <w:i/>
+          <w:sz w:val="18"/>
+          <w:szCs w:val="18"/>
+        </w:rPr>
+        <w:t xml:space="preserve">, </w:t>
+      </w:r>
+      <w:r>
+        <w:rPr>
+          <w:rStyle w:val="NormalBold"/>
+          <w:b w:val="0"/>
+          <w:i/>
+          <w:sz w:val="18"/>
+          <w:szCs w:val="18"/>
+        </w:rPr>
+        <w:t xml:space="preserve">and </w:t>
+      </w:r>
+      <w:proofErr w:type="spellStart"/>
+      <w:r>
+        <w:rPr>
+          <w:rStyle w:val="NormalBold"/>
+          <w:b w:val="0"/>
+          <w:i/>
+          <w:sz w:val="18"/>
+          <w:szCs w:val="18"/>
+        </w:rPr>
+        <w:t>Matlab</w:t>
+      </w:r>
+      <w:proofErr w:type="spellEnd"/>
+      <w:r>
+        <w:rPr>
+          <w:sz w:val="18"/>
+          <w:szCs w:val="18"/>
+        </w:rPr>
+        <w:t xml:space="preserve"> </w:t>
+      </w:r>
+    </w:p>
+    <w:p>
+      <w:pPr>
+        <w:rPr>
+          <w:i/>
+          <w:sz w:val="18"/>
+          <w:szCs w:val="18"/>
+        </w:rPr>
+      </w:pPr>
+      <w:r>
+        <w:rPr>
+          <w:i/>
+          <w:sz w:val="18"/>
+          <w:szCs w:val="18"/>
+          <w:u w:val="single"/>
+        </w:rPr>
+        <w:t>Has experience with</w:t>
+      </w:r>
+      <w:r>
+        <w:rPr>
+          <w:i/>
+          <w:sz w:val="18"/>
+          <w:szCs w:val="18"/>
+        </w:rPr>
+        <w:t xml:space="preserve"> PHP, </w:t>
+      </w:r>
+      <w:proofErr w:type="spellStart"/>
+      <w:r>
+        <w:rPr>
+          <w:i/>
+          <w:sz w:val="18"/>
+          <w:szCs w:val="18"/>
+        </w:rPr>
+        <w:t>MeteorJS</w:t>
+      </w:r>
+      <w:proofErr w:type="spellEnd"/>
+      <w:r>
+        <w:rPr>
+          <w:i/>
+          <w:sz w:val="18"/>
+          <w:szCs w:val="18"/>
+        </w:rPr>
+        <w:t xml:space="preserve">, </w:t>
+      </w:r>
+      <w:proofErr w:type="spellStart"/>
+      <w:r>
+        <w:rPr>
+          <w:i/>
+          <w:sz w:val="18"/>
+          <w:szCs w:val="18"/>
+        </w:rPr>
+        <w:t>AngularJS</w:t>
+      </w:r>
+      <w:proofErr w:type="spellEnd"/>
+      <w:r>
+        <w:rPr>
+          <w:i/>
+          <w:sz w:val="18"/>
+          <w:szCs w:val="18"/>
+        </w:rPr>
+        <w:t>, SQL, C, Ruby on Rails, and MIPS</w:t>
+      </w:r>
+    </w:p>
+    <w:p>
+      <w:pPr>
+        <w:rPr>
+          <w:i/>
+          <w:sz w:val="18"/>
+          <w:szCs w:val="18"/>
+        </w:rPr>
+      </w:pPr>
+      <w:r>
+        <w:rPr>
+          <w:i/>
+          <w:sz w:val="18"/>
+          <w:szCs w:val="18"/>
+          <w:u w:val="single"/>
+        </w:rPr>
+        <w:t>Interests</w:t>
+      </w:r>
+      <w:r>
+        <w:rPr>
+          <w:i/>
+          <w:sz w:val="18"/>
+          <w:szCs w:val="18"/>
+        </w:rPr>
+        <w:t xml:space="preserve"> include singing, cooking, e</w:t>
       </w:r>
       <w:bookmarkStart w:id="0" w:name="_GoBack"/>
       <w:bookmarkEnd w:id="0"/>
       <w:r>
         <w:rPr>
-          <w:rStyle w:val="NormalBold"/>
-          <w:b w:val="0"/>
-          <w:i/>
-          <w:sz w:val="18"/>
-          <w:szCs w:val="18"/>
-        </w:rPr>
-        <w:t>and Matlab</w:t>
-      </w:r>
-      <w:r>
-        <w:rPr>
+          <w:i/>
+          <w:sz w:val="18"/>
+          <w:szCs w:val="18"/>
+        </w:rPr>
+        <w:t>ating, and playing soccer</w:t>
+      </w:r>
+    </w:p>
+    <w:p>
+      <w:pPr>
+        <w:rPr>
+          <w:b/>
+          <w:sz w:val="20"/>
+          <w:szCs w:val="20"/>
+        </w:rPr>
+      </w:pPr>
+      <w:r>
+        <w:rPr>
+          <w:b/>
+          <w:sz w:val="20"/>
+          <w:szCs w:val="20"/>
+        </w:rPr>
+        <w:t>Projects</w:t>
+      </w:r>
+    </w:p>
+    <w:p>
+      <w:pPr>
+        <w:rPr>
+          <w:i/>
+          <w:sz w:val="18"/>
+          <w:szCs w:val="18"/>
+        </w:rPr>
+      </w:pPr>
+      <w:r>
+        <w:rPr>
+          <w:i/>
+          <w:sz w:val="18"/>
+          <w:szCs w:val="18"/>
+        </w:rPr>
+        <w:t xml:space="preserve">My two main projects have been </w:t>
+      </w:r>
+      <w:r>
+        <w:rPr>
+          <w:i/>
+          <w:sz w:val="18"/>
+          <w:szCs w:val="18"/>
+          <w:u w:val="single"/>
+        </w:rPr>
+        <w:t>Starting Strength</w:t>
+      </w:r>
+      <w:r>
+        <w:rPr>
+          <w:i/>
+          <w:sz w:val="18"/>
+          <w:szCs w:val="18"/>
+        </w:rPr>
+        <w:t xml:space="preserve">, a weight lifting and diet advice Android application with over 5000 downloads, and </w:t>
+      </w:r>
+      <w:r>
+        <w:rPr>
+          <w:i/>
+          <w:sz w:val="18"/>
+          <w:szCs w:val="18"/>
+          <w:u w:val="single"/>
+        </w:rPr>
+        <w:t>Bear Transit</w:t>
+      </w:r>
+      <w:r>
+        <w:rPr>
+          <w:i/>
+          <w:sz w:val="18"/>
+          <w:szCs w:val="18"/>
+        </w:rPr>
+        <w:t xml:space="preserve">, an Android Application that allows you to view the bus schedule for each stop and tracks the location of the bus shuttle in real time. </w:t>
+      </w:r>
+      <w:r>
+        <w:rPr>
+          <w:i/>
+          <w:sz w:val="18"/>
+          <w:szCs w:val="18"/>
+        </w:rPr>
+        <w:t xml:space="preserve">Check out some of my other projects at </w:t>
+      </w:r>
+      <w:r>
+        <w:rPr>
+          <w:i/>
+          <w:sz w:val="18"/>
+          <w:szCs w:val="18"/>
+          <w:u w:val="single"/>
+        </w:rPr>
+        <w:t>apollojain.me/projects</w:t>
+      </w:r>
+      <w:r>
+        <w:rPr>
+          <w:i/>
+          <w:sz w:val="18"/>
+          <w:szCs w:val="18"/>
+        </w:rPr>
+        <w:t xml:space="preserve"> and </w:t>
+      </w:r>
+      <w:r>
+        <w:rPr>
+          <w:i/>
+          <w:sz w:val="18"/>
+          <w:szCs w:val="18"/>
+          <w:u w:val="single"/>
+        </w:rPr>
+        <w:t>github.com/</w:t>
+      </w:r>
+      <w:proofErr w:type="spellStart"/>
+      <w:r>
+        <w:rPr>
+          <w:i/>
+          <w:sz w:val="18"/>
+          <w:szCs w:val="18"/>
+          <w:u w:val="single"/>
+        </w:rPr>
+        <w:t>apollojain</w:t>
+      </w:r>
+      <w:proofErr w:type="spellEnd"/>
+      <w:r>
+        <w:rPr>
+          <w:i/>
           <w:sz w:val="18"/>
           <w:szCs w:val="18"/>
         </w:rPr>
@@ -513,61 +832,36 @@
     <w:p>
       <w:pPr>
         <w:rPr>
-          <w:i/>
-          <w:sz w:val="18"/>
-          <w:szCs w:val="18"/>
-        </w:rPr>
-      </w:pPr>
-      <w:r>
+          <w:b/>
+          <w:sz w:val="20"/>
+          <w:szCs w:val="20"/>
+        </w:rPr>
+      </w:pPr>
+      <w:r>
+        <w:rPr>
+          <w:b/>
+          <w:sz w:val="20"/>
+          <w:szCs w:val="20"/>
+        </w:rPr>
+        <w:t>Outside Involvement</w:t>
+      </w:r>
+    </w:p>
+    <w:p>
+      <w:pPr>
         <w:rPr>
           <w:i/>
           <w:sz w:val="18"/>
           <w:szCs w:val="18"/>
           <w:u w:val="single"/>
         </w:rPr>
-        <w:t>Has experience with</w:t>
-      </w:r>
-      <w:r>
-        <w:rPr>
-          <w:i/>
-          <w:sz w:val="18"/>
-          <w:szCs w:val="18"/>
-        </w:rPr>
-        <w:t xml:space="preserve"> PHP, MeteorJS, AngularJS, SQL, C, Ruby on Rails, and MIPS</w:t>
-      </w:r>
-    </w:p>
-    <w:p>
-      <w:pPr>
-        <w:rPr>
-          <w:b/>
-          <w:sz w:val="20"/>
-          <w:szCs w:val="20"/>
-        </w:rPr>
-      </w:pPr>
-      <w:r>
-        <w:rPr>
-          <w:b/>
-          <w:sz w:val="20"/>
-          <w:szCs w:val="20"/>
-        </w:rPr>
-        <w:t>Projects</w:t>
-      </w:r>
-    </w:p>
-    <w:p>
-      <w:pPr>
-        <w:rPr>
-          <w:i/>
-          <w:sz w:val="18"/>
-          <w:szCs w:val="18"/>
-        </w:rPr>
-      </w:pPr>
-      <w:r>
-        <w:rPr>
-          <w:i/>
-          <w:sz w:val="18"/>
-          <w:szCs w:val="18"/>
-        </w:rPr>
-        <w:t xml:space="preserve">My two main projects have been </w:t>
+      </w:pPr>
+      <w:r>
+        <w:rPr>
+          <w:i/>
+          <w:sz w:val="18"/>
+          <w:szCs w:val="18"/>
+        </w:rPr>
+        <w:t xml:space="preserve">Outside of school and the workplace, I am a </w:t>
       </w:r>
       <w:r>
         <w:rPr>
@@ -576,15 +870,15 @@
           <w:szCs w:val="18"/>
           <w:u w:val="single"/>
         </w:rPr>
-        <w:t>Starting Strength</w:t>
-      </w:r>
-      <w:r>
-        <w:rPr>
-          <w:i/>
-          <w:sz w:val="18"/>
-          <w:szCs w:val="18"/>
-        </w:rPr>
-        <w:t xml:space="preserve">, a weight lifting and diet advice Android application with over 5000 downloads, and </w:t>
+        <w:t>Project Manager</w:t>
+      </w:r>
+      <w:r>
+        <w:rPr>
+          <w:i/>
+          <w:sz w:val="18"/>
+          <w:szCs w:val="18"/>
+        </w:rPr>
+        <w:t xml:space="preserve"> in Berkeley’s ASUC Student Senate Office of the CTO, the </w:t>
       </w:r>
       <w:r>
         <w:rPr>
@@ -593,23 +887,15 @@
           <w:szCs w:val="18"/>
           <w:u w:val="single"/>
         </w:rPr>
-        <w:t>Bear Transit</w:t>
-      </w:r>
-      <w:r>
-        <w:rPr>
-          <w:i/>
-          <w:sz w:val="18"/>
-          <w:szCs w:val="18"/>
-        </w:rPr>
-        <w:t xml:space="preserve">, an Android Application that allows you to view the bus schedule for each stop and tracks the location of the bus shuttle in real time. </w:t>
-      </w:r>
-      <w:r>
-        <w:rPr>
-          <w:i/>
-          <w:sz w:val="18"/>
-          <w:szCs w:val="18"/>
-        </w:rPr>
-        <w:t xml:space="preserve">Check out some of my other projects at </w:t>
+        <w:t>Head of IR</w:t>
+      </w:r>
+      <w:r>
+        <w:rPr>
+          <w:i/>
+          <w:sz w:val="18"/>
+          <w:szCs w:val="18"/>
+        </w:rPr>
+        <w:t xml:space="preserve"> in Hackers at Berkeley, and a </w:t>
       </w:r>
       <w:r>
         <w:rPr>
@@ -618,109 +904,6 @@
           <w:szCs w:val="18"/>
           <w:u w:val="single"/>
         </w:rPr>
-        <w:t>apollojain.me/projects</w:t>
-      </w:r>
-      <w:r>
-        <w:rPr>
-          <w:i/>
-          <w:sz w:val="18"/>
-          <w:szCs w:val="18"/>
-        </w:rPr>
-        <w:t xml:space="preserve"> and </w:t>
-      </w:r>
-      <w:r>
-        <w:rPr>
-          <w:i/>
-          <w:sz w:val="18"/>
-          <w:szCs w:val="18"/>
-          <w:u w:val="single"/>
-        </w:rPr>
-        <w:t>github.com/apollojain</w:t>
-      </w:r>
-      <w:r>
-        <w:rPr>
-          <w:i/>
-          <w:sz w:val="18"/>
-          <w:szCs w:val="18"/>
-        </w:rPr>
-        <w:t xml:space="preserve"> </w:t>
-      </w:r>
-    </w:p>
-    <w:p>
-      <w:pPr>
-        <w:rPr>
-          <w:b/>
-          <w:sz w:val="20"/>
-          <w:szCs w:val="20"/>
-        </w:rPr>
-      </w:pPr>
-      <w:r>
-        <w:rPr>
-          <w:b/>
-          <w:sz w:val="20"/>
-          <w:szCs w:val="20"/>
-        </w:rPr>
-        <w:t>Outside Involvement</w:t>
-      </w:r>
-    </w:p>
-    <w:p>
-      <w:pPr>
-        <w:rPr>
-          <w:i/>
-          <w:sz w:val="18"/>
-          <w:szCs w:val="18"/>
-          <w:u w:val="single"/>
-        </w:rPr>
-      </w:pPr>
-      <w:r>
-        <w:rPr>
-          <w:i/>
-          <w:sz w:val="18"/>
-          <w:szCs w:val="18"/>
-        </w:rPr>
-        <w:t xml:space="preserve">Outside of school and the workplace, I am a </w:t>
-      </w:r>
-      <w:r>
-        <w:rPr>
-          <w:i/>
-          <w:sz w:val="18"/>
-          <w:szCs w:val="18"/>
-          <w:u w:val="single"/>
-        </w:rPr>
-        <w:t>Project Manager</w:t>
-      </w:r>
-      <w:r>
-        <w:rPr>
-          <w:i/>
-          <w:sz w:val="18"/>
-          <w:szCs w:val="18"/>
-        </w:rPr>
-        <w:t xml:space="preserve"> in Berkeley’s ASUC Student Senate Office of the CTO, the </w:t>
-      </w:r>
-      <w:r>
-        <w:rPr>
-          <w:i/>
-          <w:sz w:val="18"/>
-          <w:szCs w:val="18"/>
-          <w:u w:val="single"/>
-        </w:rPr>
-        <w:t>Head of IR</w:t>
-      </w:r>
-      <w:r>
-        <w:rPr>
-          <w:i/>
-          <w:sz w:val="18"/>
-          <w:szCs w:val="18"/>
-        </w:rPr>
-        <w:t xml:space="preserve"> in Hackers at Berkeley, and a </w:t>
-      </w:r>
-      <w:r>
-        <w:rPr>
-          <w:i/>
-          <w:sz w:val="18"/>
-          <w:szCs w:val="18"/>
-          <w:u w:val="single"/>
-        </w:rPr>
         <w:t>Co-Founder</w:t>
       </w:r>
       <w:r>
@@ -731,6 +914,7 @@
         </w:rPr>
         <w:t xml:space="preserve"> of both </w:t>
       </w:r>
+      <w:proofErr w:type="spellStart"/>
       <w:r>
         <w:rPr>
           <w:i/>
@@ -739,6 +923,7 @@
         </w:rPr>
         <w:t>Robotics@Berkeley</w:t>
       </w:r>
+      <w:proofErr w:type="spellEnd"/>
       <w:r>
         <w:rPr>
           <w:i/>
@@ -769,7 +954,43 @@
           <w:sz w:val="18"/>
           <w:szCs w:val="18"/>
         </w:rPr>
-        <w:t xml:space="preserve"> and the Eluci Foundation, a T-Shirt company that has raised over $1500 for charity thus far</w:t>
+        <w:t xml:space="preserve"> and the </w:t>
+      </w:r>
+      <w:proofErr w:type="spellStart"/>
+      <w:r>
+        <w:rPr>
+          <w:i/>
+          <w:sz w:val="18"/>
+          <w:szCs w:val="18"/>
+        </w:rPr>
+        <w:t>Eluci</w:t>
+      </w:r>
+      <w:proofErr w:type="spellEnd"/>
+      <w:r>
+        <w:rPr>
+          <w:i/>
+          <w:sz w:val="18"/>
+          <w:szCs w:val="18"/>
+        </w:rPr>
+        <w:t xml:space="preserve"> Foundation, a </w:t>
+      </w:r>
+      <w:proofErr w:type="gramStart"/>
+      <w:r>
+        <w:rPr>
+          <w:i/>
+          <w:sz w:val="18"/>
+          <w:szCs w:val="18"/>
+        </w:rPr>
+        <w:t>T-Shirt</w:t>
+      </w:r>
+      <w:proofErr w:type="gramEnd"/>
+      <w:r>
+        <w:rPr>
+          <w:i/>
+          <w:sz w:val="18"/>
+          <w:szCs w:val="18"/>
+        </w:rPr>
+        <w:t xml:space="preserve"> company that has raised over $1500 for charity thus far</w:t>
       </w:r>
       <w:r>
         <w:rPr>

</xml_diff>